<commit_message>
update SRS Shahar review
</commit_message>
<xml_diff>
--- a/Documents/SRS.docx
+++ b/Documents/SRS.docx
@@ -44,8 +44,10 @@
         </w:rPr>
         <w:t>מידע כללי</w:t>
       </w:r>
+      <w:bookmarkStart w:id="2" w:name="_GoBack"/>
       <w:bookmarkEnd w:id="0"/>
       <w:bookmarkEnd w:id="1"/>
+      <w:bookmarkEnd w:id="2"/>
     </w:p>
     <w:tbl>
       <w:tblPr>
@@ -366,127 +368,8 @@
     </w:tbl>
     <w:p>
       <w:pPr>
-        <w:jc w:val="left"/>
-        <w:rPr>
-          <w:rtl/>
-        </w:rPr>
-      </w:pPr>
-      <w:r>
-        <w:rPr>
-          <w:noProof/>
-          <w:rtl/>
-        </w:rPr>
-        <w:br/>
-      </w:r>
-      <w:r>
-        <w:rPr>
-          <w:rFonts w:hint="cs"/>
-          <w:noProof/>
-        </w:rPr>
-        <w:drawing>
-          <wp:inline distT="0" distB="0" distL="0" distR="0">
-            <wp:extent cx="228600" cy="228600"/>
-            <wp:effectExtent l="19050" t="0" r="0" b="0"/>
-            <wp:docPr id="5" name="Picture 5" descr="C:\Documents and Settings\yagel\Desktop\tmp\todo.gif"/>
-            <wp:cNvGraphicFramePr>
-              <a:graphicFrameLocks xmlns:a="http://schemas.openxmlformats.org/drawingml/2006/main" noChangeAspect="1"/>
-            </wp:cNvGraphicFramePr>
-            <a:graphic xmlns:a="http://schemas.openxmlformats.org/drawingml/2006/main">
-              <a:graphicData uri="http://schemas.openxmlformats.org/drawingml/2006/picture">
-                <pic:pic xmlns:pic="http://schemas.openxmlformats.org/drawingml/2006/picture">
-                  <pic:nvPicPr>
-                    <pic:cNvPr id="0" name="Picture 5" descr="C:\Documents and Settings\yagel\Desktop\tmp\todo.gif"/>
-                    <pic:cNvPicPr>
-                      <a:picLocks noChangeAspect="1" noChangeArrowheads="1"/>
-                    </pic:cNvPicPr>
-                  </pic:nvPicPr>
-                  <pic:blipFill>
-                    <a:blip r:embed="rId11" cstate="print"/>
-                    <a:srcRect/>
-                    <a:stretch>
-                      <a:fillRect/>
-                    </a:stretch>
-                  </pic:blipFill>
-                  <pic:spPr bwMode="auto">
-                    <a:xfrm>
-                      <a:off x="0" y="0"/>
-                      <a:ext cx="228600" cy="228600"/>
-                    </a:xfrm>
-                    <a:prstGeom prst="rect">
-                      <a:avLst/>
-                    </a:prstGeom>
-                    <a:noFill/>
-                    <a:ln w="9525">
-                      <a:noFill/>
-                      <a:miter lim="800000"/>
-                      <a:headEnd/>
-                      <a:tailEnd/>
-                    </a:ln>
-                  </pic:spPr>
-                </pic:pic>
-              </a:graphicData>
-            </a:graphic>
-          </wp:inline>
-        </w:drawing>
-      </w:r>
-      <w:r>
-        <w:rPr>
-          <w:rFonts w:hint="cs"/>
-          <w:rtl/>
-        </w:rPr>
-        <w:t>לעשות: מלאו את המידע מעל ומתחת, הוסיפו ומחקו שורות בהתאם לצורך</w:t>
-      </w:r>
-      <w:r>
-        <w:rPr>
-          <w:rFonts w:hint="cs"/>
-          <w:rtl/>
-        </w:rPr>
-        <w:t xml:space="preserve"> </w:t>
-      </w:r>
-      <w:r>
-        <w:rPr>
-          <w:rtl/>
-        </w:rPr>
-        <w:t>–</w:t>
-      </w:r>
-      <w:r>
-        <w:rPr>
-          <w:rFonts w:hint="cs"/>
-          <w:rtl/>
-        </w:rPr>
-        <w:t xml:space="preserve"> כולל שורות כמו כלו עם הסברים</w:t>
-      </w:r>
-      <w:r>
-        <w:rPr>
-          <w:rFonts w:hint="cs"/>
-          <w:rtl/>
-        </w:rPr>
-        <w:t>. עדכנו את תוכן העניינים</w:t>
-      </w:r>
-      <w:r>
-        <w:rPr>
-          <w:rFonts w:hint="cs"/>
-          <w:rtl/>
-        </w:rPr>
-        <w:t xml:space="preserve"> (באדום שורות לדוגמא שיש להחליף)</w:t>
-      </w:r>
-      <w:r>
-        <w:rPr>
-          <w:rFonts w:hint="cs"/>
-          <w:rtl/>
-        </w:rPr>
-        <w:t>.</w:t>
-      </w:r>
-      <w:r>
-        <w:rPr>
-          <w:rFonts w:hint="cs"/>
-          <w:rtl/>
-        </w:rPr>
-        <w:t xml:space="preserve"> שימו לב שסעיף 6 הינו רשות.</w:t>
-      </w:r>
-    </w:p>
-    <w:sdt>
-      <w:sdtPr>
+        <w:pStyle w:val="af"/>
+        <w:bidi/>
         <w:rPr>
           <w:rFonts w:asciiTheme="minorHAnsi" w:eastAsiaTheme="minorHAnsi" w:hAnsiTheme="minorHAnsi" w:cstheme="minorBidi"/>
           <w:b w:val="0"/>
@@ -497,18 +380,39 @@
           <w:rtl/>
           <w:lang w:bidi="he-IL"/>
         </w:rPr>
+      </w:pPr>
+      <w:r>
+        <w:rPr>
+          <w:noProof/>
+          <w:rtl/>
+        </w:rPr>
+        <w:br/>
+      </w:r>
+    </w:p>
+    <w:sdt>
+      <w:sdtPr>
+        <w:rPr>
+          <w:rFonts w:asciiTheme="minorHAnsi" w:eastAsiaTheme="minorHAnsi" w:hAnsiTheme="minorHAnsi" w:cstheme="minorBidi"/>
+          <w:b/>
+          <w:bCs/>
+          <w:rtl/>
+        </w:rPr>
         <w:id w:val="329701830"/>
         <w:docPartObj>
           <w:docPartGallery w:val="Table of Contents"/>
           <w:docPartUnique/>
         </w:docPartObj>
       </w:sdtPr>
-      <w:sdtEndPr/>
+      <w:sdtEndPr>
+        <w:rPr>
+          <w:b w:val="0"/>
+          <w:bCs w:val="0"/>
+        </w:rPr>
+      </w:sdtEndPr>
       <w:sdtContent>
         <w:p>
           <w:pPr>
-            <w:pStyle w:val="af"/>
-            <w:bidi/>
+            <w:jc w:val="left"/>
             <w:rPr>
               <w:noProof/>
             </w:rPr>
@@ -517,17 +421,34 @@
             <w:rPr>
               <w:rFonts w:hint="cs"/>
               <w:rtl/>
-              <w:lang w:bidi="he-IL"/>
             </w:rPr>
             <w:t>תוכן העניינים</w:t>
           </w:r>
           <w:r>
+            <w:rPr>
+              <w:rFonts w:asciiTheme="majorHAnsi" w:eastAsiaTheme="majorEastAsia" w:hAnsiTheme="majorHAnsi" w:cstheme="majorBidi"/>
+              <w:b/>
+              <w:bCs/>
+              <w:color w:val="365F91" w:themeColor="accent1" w:themeShade="BF"/>
+              <w:sz w:val="28"/>
+              <w:szCs w:val="28"/>
+              <w:lang w:bidi="ar-SA"/>
+            </w:rPr>
             <w:fldChar w:fldCharType="begin"/>
           </w:r>
           <w:r>
             <w:instrText xml:space="preserve"> TOC \o "1-3" \h \z \u </w:instrText>
           </w:r>
           <w:r>
+            <w:rPr>
+              <w:rFonts w:asciiTheme="majorHAnsi" w:eastAsiaTheme="majorEastAsia" w:hAnsiTheme="majorHAnsi" w:cstheme="majorBidi"/>
+              <w:b/>
+              <w:bCs/>
+              <w:color w:val="365F91" w:themeColor="accent1" w:themeShade="BF"/>
+              <w:sz w:val="28"/>
+              <w:szCs w:val="28"/>
+              <w:lang w:bidi="ar-SA"/>
+            </w:rPr>
             <w:fldChar w:fldCharType="separate"/>
           </w:r>
         </w:p>
@@ -2868,18 +2789,19 @@
           <w:rtl/>
         </w:rPr>
       </w:pPr>
-      <w:bookmarkStart w:id="2" w:name="_Toc244791905"/>
-      <w:bookmarkStart w:id="3" w:name="_Toc370413126"/>
+      <w:bookmarkStart w:id="3" w:name="_Toc244791905"/>
+      <w:bookmarkStart w:id="4" w:name="_Toc370413126"/>
       <w:r>
         <w:rPr>
           <w:rFonts w:hint="cs"/>
           <w:noProof/>
           <w:rtl/>
         </w:rPr>
+        <w:lastRenderedPageBreak/>
         <w:t>הסטורית שינויים</w:t>
       </w:r>
-      <w:bookmarkEnd w:id="2"/>
       <w:bookmarkEnd w:id="3"/>
+      <w:bookmarkEnd w:id="4"/>
     </w:p>
     <w:tbl>
       <w:tblPr>
@@ -3147,7 +3069,7 @@
           <w:rtl/>
         </w:rPr>
       </w:pPr>
-      <w:bookmarkStart w:id="4" w:name="_Toc370413127"/>
+      <w:bookmarkStart w:id="5" w:name="_Toc370413127"/>
       <w:r>
         <w:rPr>
           <w:rFonts w:hint="cs"/>
@@ -3156,7 +3078,7 @@
         </w:rPr>
         <w:t>הקדמה</w:t>
       </w:r>
-      <w:bookmarkEnd w:id="4"/>
+      <w:bookmarkEnd w:id="5"/>
     </w:p>
     <w:p>
       <w:pPr>
@@ -3165,7 +3087,7 @@
           <w:rtl/>
         </w:rPr>
       </w:pPr>
-      <w:bookmarkStart w:id="5" w:name="_Toc370413128"/>
+      <w:bookmarkStart w:id="6" w:name="_Toc370413128"/>
       <w:r>
         <w:rPr>
           <w:rFonts w:hint="cs"/>
@@ -3173,7 +3095,7 @@
         </w:rPr>
         <w:t>מטרה</w:t>
       </w:r>
-      <w:bookmarkEnd w:id="5"/>
+      <w:bookmarkEnd w:id="6"/>
     </w:p>
     <w:p>
       <w:pPr>
@@ -3801,7 +3723,6 @@
           <w:color w:val="auto"/>
           <w:rtl/>
         </w:rPr>
-        <w:lastRenderedPageBreak/>
         <w:t>יעדים ומטרות</w:t>
       </w:r>
     </w:p>
@@ -3825,6 +3746,7 @@
           <w:color w:val="auto"/>
         </w:rPr>
       </w:pPr>
+      <w:commentRangeStart w:id="7"/>
       <w:r>
         <w:rPr>
           <w:rFonts w:hint="cs"/>
@@ -3832,20 +3754,8 @@
           <w:u w:val="none"/>
           <w:rtl/>
         </w:rPr>
-        <w:t>להגיע לקהל היעד שלנו</w:t>
-      </w:r>
-    </w:p>
-    <w:p>
-      <w:pPr>
-        <w:pStyle w:val="ad"/>
-        <w:numPr>
-          <w:ilvl w:val="0"/>
-          <w:numId w:val="22"/>
-        </w:numPr>
-        <w:rPr>
-          <w:color w:val="auto"/>
-        </w:rPr>
-      </w:pPr>
+        <w:t>למתג את עצמנו בתור</w:t>
+      </w:r>
       <w:r>
         <w:rPr>
           <w:rFonts w:hint="cs"/>
@@ -3853,7 +3763,7 @@
           <w:u w:val="none"/>
           <w:rtl/>
         </w:rPr>
-        <w:t>למתג את עצמנו בתור</w:t>
+        <w:t xml:space="preserve"> אתר מתכונים</w:t>
       </w:r>
       <w:r>
         <w:rPr>
@@ -3862,7 +3772,7 @@
           <w:u w:val="none"/>
           <w:rtl/>
         </w:rPr>
-        <w:t xml:space="preserve"> אתר מתכונים</w:t>
+        <w:t xml:space="preserve"> </w:t>
       </w:r>
       <w:r>
         <w:rPr>
@@ -3871,130 +3781,47 @@
           <w:u w:val="none"/>
           <w:rtl/>
         </w:rPr>
-        <w:t xml:space="preserve"> </w:t>
-      </w:r>
-      <w:r>
-        <w:rPr>
-          <w:rFonts w:hint="cs"/>
+        <w:t>יעיל יותר משאר האתרים</w:t>
+      </w:r>
+      <w:commentRangeEnd w:id="7"/>
+      <w:r>
+        <w:rPr>
+          <w:rStyle w:val="af0"/>
+          <w:rFonts w:ascii="Calibri" w:eastAsia="Calibri" w:hAnsi="Calibri" w:cs="Arial"/>
+          <w:iCs w:val="0"/>
+          <w:noProof w:val="0"/>
           <w:color w:val="auto"/>
           <w:u w:val="none"/>
           <w:rtl/>
         </w:rPr>
-        <w:t>יעיל יותר משאר האתרים</w:t>
+        <w:commentReference w:id="7"/>
       </w:r>
     </w:p>
     <w:p>
       <w:pPr>
         <w:pStyle w:val="ad"/>
-        <w:numPr>
-          <w:ilvl w:val="0"/>
-          <w:numId w:val="22"/>
-        </w:numPr>
-        <w:rPr>
-          <w:color w:val="auto"/>
-          <w:u w:val="none"/>
-        </w:rPr>
-      </w:pPr>
-      <w:r>
-        <w:rPr>
-          <w:rFonts w:hint="cs"/>
-          <w:color w:val="auto"/>
-          <w:u w:val="none"/>
-          <w:rtl/>
-        </w:rPr>
-        <w:t>גיוס לקוחות על ידי פרסום ושיווק</w:t>
-      </w:r>
+        <w:rPr>
+          <w:rtl/>
+        </w:rPr>
+      </w:pPr>
     </w:p>
     <w:p>
       <w:pPr>
-        <w:pStyle w:val="ad"/>
-        <w:numPr>
-          <w:ilvl w:val="0"/>
-          <w:numId w:val="22"/>
-        </w:numPr>
-        <w:rPr>
-          <w:color w:val="auto"/>
-        </w:rPr>
-      </w:pPr>
+        <w:pStyle w:val="2"/>
+        <w:rPr>
+          <w:rtl/>
+        </w:rPr>
+      </w:pPr>
+      <w:bookmarkStart w:id="8" w:name="_Toc370413129"/>
       <w:r>
         <w:rPr>
           <w:rFonts w:hint="cs"/>
-          <w:color w:val="auto"/>
-          <w:u w:val="none"/>
-          <w:rtl/>
-        </w:rPr>
-        <w:t>קידום האתר והגברת ההתעניינות בו</w:t>
-      </w:r>
-    </w:p>
-    <w:p>
-      <w:pPr>
-        <w:pStyle w:val="ad"/>
-        <w:numPr>
-          <w:ilvl w:val="0"/>
-          <w:numId w:val="22"/>
-        </w:numPr>
-        <w:rPr>
-          <w:color w:val="auto"/>
-          <w:u w:val="none"/>
-        </w:rPr>
-      </w:pPr>
-      <w:r>
-        <w:rPr>
-          <w:rFonts w:hint="cs"/>
-          <w:color w:val="auto"/>
-          <w:u w:val="none"/>
-          <w:rtl/>
-        </w:rPr>
-        <w:t>להשיג נותן חסות</w:t>
-      </w:r>
-    </w:p>
-    <w:p>
-      <w:pPr>
-        <w:pStyle w:val="ad"/>
-        <w:numPr>
-          <w:ilvl w:val="0"/>
-          <w:numId w:val="22"/>
-        </w:numPr>
-        <w:rPr>
-          <w:color w:val="auto"/>
-          <w:u w:val="none"/>
-          <w:rtl/>
-        </w:rPr>
-      </w:pPr>
-      <w:r>
-        <w:rPr>
-          <w:rFonts w:hint="cs"/>
-          <w:color w:val="auto"/>
-          <w:u w:val="none"/>
-          <w:rtl/>
-        </w:rPr>
-        <w:t>הצבת פרסומות באתר</w:t>
-      </w:r>
-    </w:p>
-    <w:p>
-      <w:pPr>
-        <w:pStyle w:val="ad"/>
-        <w:rPr>
-          <w:rtl/>
-        </w:rPr>
-      </w:pPr>
-    </w:p>
-    <w:p>
-      <w:pPr>
-        <w:pStyle w:val="2"/>
-        <w:rPr>
-          <w:rtl/>
-        </w:rPr>
-      </w:pPr>
-      <w:bookmarkStart w:id="6" w:name="_Toc370413129"/>
-      <w:r>
-        <w:rPr>
-          <w:rFonts w:hint="cs"/>
-          <w:rtl/>
-        </w:rPr>
+          <w:rtl/>
+        </w:rPr>
+        <w:lastRenderedPageBreak/>
         <w:t>היקף</w:t>
       </w:r>
-      <w:bookmarkEnd w:id="6"/>
+      <w:bookmarkEnd w:id="8"/>
     </w:p>
     <w:p>
       <w:pPr>
@@ -4345,96 +4172,35 @@
       <w:pPr>
         <w:pStyle w:val="2"/>
         <w:rPr>
+          <w:rtl/>
+        </w:rPr>
+      </w:pPr>
+      <w:bookmarkStart w:id="9" w:name="_Toc370413130"/>
+      <w:r>
+        <w:rPr>
           <w:rFonts w:hint="cs"/>
           <w:rtl/>
         </w:rPr>
-      </w:pPr>
-      <w:bookmarkStart w:id="7" w:name="_Toc370413130"/>
-      <w:r>
-        <w:rPr>
-          <w:rFonts w:hint="cs"/>
-          <w:rtl/>
-        </w:rPr>
         <w:t>מילון מונחים</w:t>
       </w:r>
-      <w:bookmarkEnd w:id="7"/>
+      <w:bookmarkEnd w:id="9"/>
     </w:p>
     <w:p>
       <w:pPr>
-        <w:ind w:left="390"/>
-        <w:jc w:val="left"/>
+        <w:pStyle w:val="2"/>
+        <w:rPr>
+          <w:rtl/>
+        </w:rPr>
+      </w:pPr>
+      <w:bookmarkStart w:id="10" w:name="_Toc370413131"/>
+      <w:r>
         <w:rPr>
           <w:rFonts w:hint="cs"/>
           <w:rtl/>
         </w:rPr>
-      </w:pPr>
-      <w:r>
-        <w:rPr>
-          <w:rFonts w:hint="cs"/>
-          <w:b/>
-          <w:bCs/>
-          <w:u w:val="single"/>
-          <w:rtl/>
-        </w:rPr>
-        <w:t>משתמש:</w:t>
-      </w:r>
-      <w:r>
-        <w:rPr>
-          <w:rFonts w:hint="cs"/>
-          <w:rtl/>
-        </w:rPr>
-        <w:t xml:space="preserve"> </w:t>
-      </w:r>
-      <w:r>
-        <w:rPr>
-          <w:rFonts w:hint="cs"/>
-          <w:rtl/>
-        </w:rPr>
-        <w:t xml:space="preserve">חובבי בישולים </w:t>
-      </w:r>
-    </w:p>
-    <w:p>
-      <w:pPr>
-        <w:ind w:left="390"/>
-        <w:jc w:val="left"/>
-      </w:pPr>
-      <w:r>
-        <w:rPr>
-          <w:rFonts w:hint="cs"/>
-          <w:b/>
-          <w:bCs/>
-          <w:u w:val="single"/>
-          <w:rtl/>
-        </w:rPr>
-        <w:t>מנהל:</w:t>
-      </w:r>
-      <w:r>
-        <w:rPr>
-          <w:rFonts w:hint="cs"/>
-          <w:rtl/>
-        </w:rPr>
-        <w:t xml:space="preserve"> מנהל אתר המתכונים - </w:t>
-      </w:r>
-      <w:r>
-        <w:t>Administrator</w:t>
-      </w:r>
-    </w:p>
-    <w:p>
-      <w:pPr>
-        <w:pStyle w:val="2"/>
-        <w:rPr>
-          <w:rtl/>
-        </w:rPr>
-      </w:pPr>
-      <w:bookmarkStart w:id="8" w:name="_Toc370413131"/>
-      <w:r>
-        <w:rPr>
-          <w:rFonts w:hint="cs"/>
-          <w:rtl/>
-        </w:rPr>
         <w:t>סקירה</w:t>
       </w:r>
-      <w:bookmarkEnd w:id="8"/>
+      <w:bookmarkEnd w:id="10"/>
     </w:p>
     <w:p>
       <w:pPr>
@@ -4537,7 +4303,7 @@
           <w:rtl/>
         </w:rPr>
       </w:pPr>
-      <w:bookmarkStart w:id="9" w:name="_Toc370413132"/>
+      <w:bookmarkStart w:id="11" w:name="_Toc370413132"/>
       <w:r>
         <w:rPr>
           <w:rFonts w:hint="cs"/>
@@ -4567,7 +4333,7 @@
         </w:rPr>
         <w:t>Use Cases</w:t>
       </w:r>
-      <w:bookmarkEnd w:id="9"/>
+      <w:bookmarkEnd w:id="11"/>
     </w:p>
     <w:p>
       <w:pPr>
@@ -4668,13 +4434,6 @@
         </w:rPr>
         <w:t xml:space="preserve"> ומטרותיהם</w:t>
       </w:r>
-      <w:r>
-        <w:rPr>
-          <w:rFonts w:hint="cs"/>
-          <w:rtl/>
-        </w:rPr>
-        <w:t xml:space="preserve"> (ראה מילון מונחים, ובעלי עניין נוספים)</w:t>
-      </w:r>
     </w:p>
     <w:tbl>
       <w:tblPr>
@@ -4845,14 +4604,7 @@
                 <w:rFonts w:hint="cs"/>
                 <w:rtl/>
               </w:rPr>
-              <w:t>שמירת</w:t>
-            </w:r>
-            <w:r>
-              <w:rPr>
-                <w:rFonts w:hint="cs"/>
-                <w:rtl/>
-              </w:rPr>
-              <w:t xml:space="preserve"> מתכון</w:t>
+              <w:t>שמירת מתכון</w:t>
             </w:r>
           </w:p>
         </w:tc>
@@ -5287,7 +5039,6 @@
           <w:u w:val="single"/>
           <w:rtl/>
         </w:rPr>
-        <w:lastRenderedPageBreak/>
         <w:t>תרחישי</w:t>
       </w:r>
       <w:r>
@@ -5714,6 +5465,7 @@
                 <w:rFonts w:hint="cs"/>
                 <w:rtl/>
               </w:rPr>
+              <w:lastRenderedPageBreak/>
               <w:t>תיאור</w:t>
             </w:r>
           </w:p>
@@ -6496,7 +6248,7 @@
           <w:rtl/>
         </w:rPr>
       </w:pPr>
-      <w:bookmarkStart w:id="10" w:name="_Toc370413133"/>
+      <w:bookmarkStart w:id="12" w:name="_Toc370413133"/>
     </w:p>
     <w:p>
       <w:pPr>
@@ -6587,18 +6339,7 @@
                 <w:u w:val="none"/>
                 <w:rtl/>
               </w:rPr>
-              <w:t>הוספת</w:t>
-            </w:r>
-            <w:r>
-              <w:rPr>
-                <w:rFonts w:hint="cs"/>
-                <w:i/>
-                <w:iCs w:val="0"/>
-                <w:color w:val="auto"/>
-                <w:u w:val="none"/>
-                <w:rtl/>
-              </w:rPr>
-              <w:t xml:space="preserve"> מתכון</w:t>
+              <w:t>שמירת מתכון</w:t>
             </w:r>
           </w:p>
         </w:tc>
@@ -7094,7 +6835,6 @@
               <w:rPr>
                 <w:rtl/>
               </w:rPr>
-              <w:lastRenderedPageBreak/>
               <w:t xml:space="preserve">תנאי </w:t>
             </w:r>
             <w:r>
@@ -7476,7 +7216,14 @@
               <w:rPr>
                 <w:rtl/>
               </w:rPr>
-              <w:t>תרחישים חלופיים</w:t>
+              <w:t xml:space="preserve">תרחישים </w:t>
+            </w:r>
+            <w:r>
+              <w:rPr>
+                <w:rtl/>
+              </w:rPr>
+              <w:lastRenderedPageBreak/>
+              <w:t>חלופיים</w:t>
             </w:r>
           </w:p>
         </w:tc>
@@ -7505,6 +7252,7 @@
                 <w:u w:val="none"/>
                 <w:rtl/>
               </w:rPr>
+              <w:lastRenderedPageBreak/>
               <w:t>1.</w:t>
             </w:r>
             <w:r>
@@ -7516,7 +7264,19 @@
                 <w:u w:val="none"/>
                 <w:rtl/>
               </w:rPr>
-              <w:t>שליחת הודעה למשתמש  ע"י המנהל שבה הוא מציע להוסיף את הפרטים החסרים</w:t>
+              <w:t xml:space="preserve">שליחת הודעה למשתמש  ע"י המנהל שבה הוא מציע להוסיף את הפרטים </w:t>
+            </w:r>
+            <w:r>
+              <w:rPr>
+                <w:rFonts w:hint="cs"/>
+                <w:i/>
+                <w:iCs w:val="0"/>
+                <w:color w:val="auto"/>
+                <w:u w:val="none"/>
+                <w:rtl/>
+              </w:rPr>
+              <w:lastRenderedPageBreak/>
+              <w:t>החסרים</w:t>
             </w:r>
           </w:p>
           <w:p>
@@ -7601,7 +7361,7 @@
         </w:rPr>
         <w:t>UserStories</w:t>
       </w:r>
-      <w:bookmarkEnd w:id="10"/>
+      <w:bookmarkEnd w:id="12"/>
     </w:p>
     <w:p>
       <w:pPr>
@@ -7761,18 +7521,7 @@
                 <w:u w:val="none"/>
                 <w:rtl/>
               </w:rPr>
-              <w:t xml:space="preserve">אדם </w:t>
-            </w:r>
-            <w:bookmarkStart w:id="11" w:name="_GoBack"/>
-            <w:bookmarkEnd w:id="11"/>
-            <w:r>
-              <w:rPr>
-                <w:rFonts w:hint="cs"/>
-                <w:color w:val="auto"/>
-                <w:u w:val="none"/>
-                <w:rtl/>
-              </w:rPr>
-              <w:t xml:space="preserve"> שתמיד נזכר ברגע האחרון</w:t>
+              <w:t>אדם  הרגע שתמיד נזכר ברגע האחרון</w:t>
             </w:r>
           </w:p>
           <w:p>
@@ -8384,17 +8133,16 @@
           <w:rtl/>
         </w:rPr>
       </w:pPr>
-      <w:bookmarkStart w:id="12" w:name="_Toc370413134"/>
+      <w:bookmarkStart w:id="13" w:name="_Toc370413134"/>
       <w:r>
         <w:rPr>
           <w:rFonts w:hint="cs"/>
           <w:noProof/>
           <w:rtl/>
         </w:rPr>
-        <w:lastRenderedPageBreak/>
         <w:t>דרישות סביבה</w:t>
       </w:r>
-      <w:bookmarkEnd w:id="12"/>
+      <w:bookmarkEnd w:id="13"/>
     </w:p>
     <w:p>
       <w:pPr>
@@ -8419,14 +8167,14 @@
           <w:rtl/>
         </w:rPr>
       </w:pPr>
-      <w:bookmarkStart w:id="13" w:name="_Toc244824635"/>
-      <w:bookmarkStart w:id="14" w:name="_Toc275434974"/>
-      <w:bookmarkStart w:id="15" w:name="_Toc275493960"/>
-      <w:bookmarkStart w:id="16" w:name="_Toc370413135"/>
-      <w:bookmarkEnd w:id="13"/>
+      <w:bookmarkStart w:id="14" w:name="_Toc244824635"/>
+      <w:bookmarkStart w:id="15" w:name="_Toc275434974"/>
+      <w:bookmarkStart w:id="16" w:name="_Toc275493960"/>
+      <w:bookmarkStart w:id="17" w:name="_Toc370413135"/>
       <w:bookmarkEnd w:id="14"/>
       <w:bookmarkEnd w:id="15"/>
       <w:bookmarkEnd w:id="16"/>
+      <w:bookmarkEnd w:id="17"/>
     </w:p>
     <w:p>
       <w:pPr>
@@ -8451,14 +8199,14 @@
           <w:rtl/>
         </w:rPr>
       </w:pPr>
-      <w:bookmarkStart w:id="17" w:name="_Toc244824636"/>
-      <w:bookmarkStart w:id="18" w:name="_Toc275434975"/>
-      <w:bookmarkStart w:id="19" w:name="_Toc275493961"/>
-      <w:bookmarkStart w:id="20" w:name="_Toc370413136"/>
-      <w:bookmarkEnd w:id="17"/>
+      <w:bookmarkStart w:id="18" w:name="_Toc244824636"/>
+      <w:bookmarkStart w:id="19" w:name="_Toc275434975"/>
+      <w:bookmarkStart w:id="20" w:name="_Toc275493961"/>
+      <w:bookmarkStart w:id="21" w:name="_Toc370413136"/>
       <w:bookmarkEnd w:id="18"/>
       <w:bookmarkEnd w:id="19"/>
       <w:bookmarkEnd w:id="20"/>
+      <w:bookmarkEnd w:id="21"/>
     </w:p>
     <w:p>
       <w:pPr>
@@ -8483,68 +8231,35 @@
           <w:rtl/>
         </w:rPr>
       </w:pPr>
-      <w:bookmarkStart w:id="21" w:name="_Toc244824637"/>
-      <w:bookmarkStart w:id="22" w:name="_Toc275434976"/>
-      <w:bookmarkStart w:id="23" w:name="_Toc275493962"/>
-      <w:bookmarkStart w:id="24" w:name="_Toc370413137"/>
-      <w:bookmarkEnd w:id="21"/>
+      <w:bookmarkStart w:id="22" w:name="_Toc244824637"/>
+      <w:bookmarkStart w:id="23" w:name="_Toc275434976"/>
+      <w:bookmarkStart w:id="24" w:name="_Toc275493962"/>
+      <w:bookmarkStart w:id="25" w:name="_Toc370413137"/>
       <w:bookmarkEnd w:id="22"/>
       <w:bookmarkEnd w:id="23"/>
       <w:bookmarkEnd w:id="24"/>
-    </w:p>
-    <w:p>
-      <w:pPr>
-        <w:pStyle w:val="2"/>
-        <w:rPr>
-          <w:rtl/>
-        </w:rPr>
-      </w:pPr>
-      <w:bookmarkStart w:id="25" w:name="_Toc370413138"/>
-      <w:r>
-        <w:rPr>
-          <w:rFonts w:hint="cs"/>
-          <w:rtl/>
-        </w:rPr>
-        <w:t>דרישות חומרה</w:t>
-      </w:r>
       <w:bookmarkEnd w:id="25"/>
     </w:p>
     <w:p>
       <w:pPr>
-        <w:ind w:left="390"/>
-        <w:jc w:val="left"/>
-        <w:rPr>
-          <w:rtl/>
-        </w:rPr>
-      </w:pPr>
+        <w:pStyle w:val="2"/>
+        <w:rPr>
+          <w:rtl/>
+        </w:rPr>
+      </w:pPr>
+      <w:bookmarkStart w:id="26" w:name="_Toc370413138"/>
       <w:r>
         <w:rPr>
           <w:rFonts w:hint="cs"/>
           <w:rtl/>
         </w:rPr>
-        <w:t>מחשב בעל חיבור לאינטרנט</w:t>
-      </w:r>
-    </w:p>
-    <w:p>
-      <w:pPr>
-        <w:pStyle w:val="2"/>
-        <w:rPr>
-          <w:rtl/>
-        </w:rPr>
-      </w:pPr>
-      <w:bookmarkStart w:id="26" w:name="_Toc370413139"/>
-      <w:r>
-        <w:rPr>
-          <w:rFonts w:hint="cs"/>
-          <w:rtl/>
-        </w:rPr>
-        <w:t>דרישות תוכנה</w:t>
+        <w:t>דרישות חומרה</w:t>
       </w:r>
       <w:bookmarkEnd w:id="26"/>
     </w:p>
     <w:p>
       <w:pPr>
-        <w:ind w:firstLine="720"/>
+        <w:ind w:left="390"/>
         <w:jc w:val="left"/>
         <w:rPr>
           <w:rtl/>
@@ -8555,95 +8270,128 @@
           <w:rFonts w:hint="cs"/>
           <w:rtl/>
         </w:rPr>
-        <w:t>למפתחים:</w:t>
+        <w:t>מחשב בעל חיבור לאינטרנט</w:t>
       </w:r>
     </w:p>
     <w:p>
       <w:pPr>
-        <w:ind w:left="1110" w:firstLine="330"/>
-        <w:jc w:val="left"/>
-      </w:pPr>
-      <w:r>
-        <w:t>Eclipse IDE</w:t>
-      </w:r>
-    </w:p>
-    <w:p>
-      <w:pPr>
-        <w:ind w:left="780" w:firstLine="660"/>
-        <w:jc w:val="left"/>
-        <w:rPr>
-          <w:rtl/>
-        </w:rPr>
-      </w:pPr>
-      <w:r>
-        <w:t>GAE</w:t>
-      </w:r>
-    </w:p>
-    <w:p>
-      <w:pPr>
-        <w:jc w:val="left"/>
-        <w:rPr>
-          <w:rtl/>
-        </w:rPr>
-      </w:pPr>
+        <w:pStyle w:val="2"/>
+        <w:rPr>
+          <w:rtl/>
+        </w:rPr>
+      </w:pPr>
+      <w:bookmarkStart w:id="27" w:name="_Toc370413139"/>
       <w:r>
         <w:rPr>
           <w:rFonts w:hint="cs"/>
           <w:rtl/>
         </w:rPr>
-        <w:tab/>
-        <w:t>למשתמש:</w:t>
-      </w:r>
-    </w:p>
-    <w:p>
-      <w:pPr>
-        <w:jc w:val="left"/>
-        <w:rPr>
-          <w:rtl/>
-        </w:rPr>
-      </w:pPr>
-      <w:r>
-        <w:rPr>
-          <w:rFonts w:hint="cs"/>
-          <w:rtl/>
-        </w:rPr>
-        <w:tab/>
-      </w:r>
-      <w:r>
-        <w:rPr>
-          <w:rFonts w:hint="cs"/>
-          <w:rtl/>
-        </w:rPr>
-        <w:tab/>
-      </w:r>
-      <w:r>
-        <w:rPr>
-          <w:rFonts w:hint="cs"/>
-          <w:color w:val="000000" w:themeColor="text1"/>
-          <w:rtl/>
-        </w:rPr>
-        <w:t>דפדפן אינטרנט.</w:t>
-      </w:r>
-    </w:p>
-    <w:p>
-      <w:pPr>
-        <w:pStyle w:val="2"/>
-        <w:rPr>
-          <w:rtl/>
-        </w:rPr>
-      </w:pPr>
-      <w:bookmarkStart w:id="27" w:name="_Toc370413140"/>
-      <w:r>
-        <w:rPr>
-          <w:rFonts w:hint="cs"/>
-          <w:rtl/>
-        </w:rPr>
-        <w:t>דרישות נוספות</w:t>
+        <w:t>דרישות תוכנה</w:t>
       </w:r>
       <w:bookmarkEnd w:id="27"/>
     </w:p>
     <w:p>
       <w:pPr>
+        <w:ind w:firstLine="720"/>
+        <w:jc w:val="left"/>
+        <w:rPr>
+          <w:rtl/>
+        </w:rPr>
+      </w:pPr>
+      <w:r>
+        <w:rPr>
+          <w:rFonts w:hint="cs"/>
+          <w:rtl/>
+        </w:rPr>
+        <w:t>למפתחים:</w:t>
+      </w:r>
+    </w:p>
+    <w:p>
+      <w:pPr>
+        <w:ind w:left="1110" w:firstLine="330"/>
+        <w:jc w:val="left"/>
+      </w:pPr>
+      <w:r>
+        <w:t>Eclipse IDE</w:t>
+      </w:r>
+    </w:p>
+    <w:p>
+      <w:pPr>
+        <w:ind w:left="780" w:firstLine="660"/>
+        <w:jc w:val="left"/>
+        <w:rPr>
+          <w:rtl/>
+        </w:rPr>
+      </w:pPr>
+      <w:r>
+        <w:t>GAE</w:t>
+      </w:r>
+    </w:p>
+    <w:p>
+      <w:pPr>
+        <w:jc w:val="left"/>
+        <w:rPr>
+          <w:rtl/>
+        </w:rPr>
+      </w:pPr>
+      <w:r>
+        <w:rPr>
+          <w:rFonts w:hint="cs"/>
+          <w:rtl/>
+        </w:rPr>
+        <w:tab/>
+        <w:t>למשתמש:</w:t>
+      </w:r>
+    </w:p>
+    <w:p>
+      <w:pPr>
+        <w:jc w:val="left"/>
+        <w:rPr>
+          <w:rtl/>
+        </w:rPr>
+      </w:pPr>
+      <w:r>
+        <w:rPr>
+          <w:rFonts w:hint="cs"/>
+          <w:rtl/>
+        </w:rPr>
+        <w:tab/>
+      </w:r>
+      <w:r>
+        <w:rPr>
+          <w:rFonts w:hint="cs"/>
+          <w:rtl/>
+        </w:rPr>
+        <w:tab/>
+      </w:r>
+      <w:r>
+        <w:rPr>
+          <w:rFonts w:hint="cs"/>
+          <w:color w:val="000000" w:themeColor="text1"/>
+          <w:rtl/>
+        </w:rPr>
+        <w:t>דפדפן אינטרנט.</w:t>
+      </w:r>
+    </w:p>
+    <w:p>
+      <w:pPr>
+        <w:pStyle w:val="2"/>
+        <w:rPr>
+          <w:rtl/>
+        </w:rPr>
+      </w:pPr>
+      <w:bookmarkStart w:id="28" w:name="_Toc370413140"/>
+      <w:r>
+        <w:rPr>
+          <w:rFonts w:hint="cs"/>
+          <w:rtl/>
+        </w:rPr>
+        <w:t>דרישות נוספות</w:t>
+      </w:r>
+      <w:bookmarkEnd w:id="28"/>
+    </w:p>
+    <w:p>
+      <w:pPr>
         <w:ind w:left="720"/>
         <w:jc w:val="left"/>
         <w:rPr>
@@ -8665,12 +8413,13 @@
           <w:rtl/>
         </w:rPr>
       </w:pPr>
-      <w:bookmarkStart w:id="28" w:name="_Toc370413141"/>
+      <w:bookmarkStart w:id="29" w:name="_Toc370413141"/>
       <w:r>
         <w:rPr>
           <w:rFonts w:hint="cs"/>
           <w:rtl/>
         </w:rPr>
+        <w:lastRenderedPageBreak/>
         <w:t xml:space="preserve">ממשק משתמש </w:t>
       </w:r>
       <w:r>
@@ -8686,7 +8435,7 @@
         </w:rPr>
         <w:t xml:space="preserve"> אב טיפוס</w:t>
       </w:r>
-      <w:bookmarkEnd w:id="28"/>
+      <w:bookmarkEnd w:id="29"/>
     </w:p>
     <w:p>
       <w:pPr>
@@ -8763,8 +8512,9 @@
           <w:rtl/>
         </w:rPr>
       </w:pPr>
-      <w:bookmarkStart w:id="29" w:name="_Toc370413142"/>
-      <w:bookmarkStart w:id="30" w:name="_Toc275493967"/>
+      <w:bookmarkStart w:id="30" w:name="_Toc370413142"/>
+      <w:bookmarkStart w:id="31" w:name="_Toc275493967"/>
+      <w:commentRangeStart w:id="32"/>
       <w:r>
         <w:rPr>
           <w:rFonts w:hint="cs"/>
@@ -8773,12 +8523,22 @@
         </w:rPr>
         <w:t>רשימת דרישות לבירור נוסף</w:t>
       </w:r>
-      <w:bookmarkEnd w:id="29"/>
+      <w:bookmarkEnd w:id="30"/>
     </w:p>
     <w:p>
       <w:pPr>
         <w:jc w:val="left"/>
         <w:rPr>
+          <w:rFonts w:hint="cs"/>
+          <w:rtl/>
+        </w:rPr>
+      </w:pPr>
+    </w:p>
+    <w:p>
+      <w:pPr>
+        <w:jc w:val="left"/>
+        <w:rPr>
+          <w:rFonts w:hint="cs"/>
           <w:rtl/>
         </w:rPr>
       </w:pPr>
@@ -8789,7 +8549,7 @@
           <w:rtl/>
         </w:rPr>
         <w:drawing>
-          <wp:inline distT="0" distB="0" distL="0" distR="0">
+          <wp:inline distT="0" distB="0" distL="0" distR="0" wp14:anchorId="1B28B49D" wp14:editId="03A5A9E7">
             <wp:extent cx="254635" cy="246380"/>
             <wp:effectExtent l="19050" t="0" r="0" b="0"/>
             <wp:docPr id="8" name="Picture 16"/>
@@ -8851,6 +8611,191 @@
         </w:rPr>
         <w:t xml:space="preserve"> מתכונים.</w:t>
       </w:r>
+      <w:commentRangeEnd w:id="32"/>
+      <w:r>
+        <w:rPr>
+          <w:rStyle w:val="af0"/>
+          <w:rtl/>
+        </w:rPr>
+        <w:commentReference w:id="32"/>
+      </w:r>
+    </w:p>
+    <w:p>
+      <w:pPr>
+        <w:pStyle w:val="af1"/>
+        <w:jc w:val="left"/>
+        <w:rPr>
+          <w:rStyle w:val="af0"/>
+          <w:rFonts w:hint="cs"/>
+          <w:sz w:val="22"/>
+          <w:szCs w:val="22"/>
+          <w:rtl/>
+        </w:rPr>
+      </w:pPr>
+      <w:r>
+        <w:rPr>
+          <w:rFonts w:hint="cs"/>
+          <w:noProof/>
+          <w:rtl/>
+        </w:rPr>
+        <w:drawing>
+          <wp:inline distT="0" distB="0" distL="0" distR="0" wp14:anchorId="2DA75990" wp14:editId="0823AD34">
+            <wp:extent cx="254635" cy="246380"/>
+            <wp:effectExtent l="19050" t="0" r="0" b="0"/>
+            <wp:docPr id="2" name="Picture 16"/>
+            <wp:cNvGraphicFramePr>
+              <a:graphicFrameLocks xmlns:a="http://schemas.openxmlformats.org/drawingml/2006/main" noChangeAspect="1"/>
+            </wp:cNvGraphicFramePr>
+            <a:graphic xmlns:a="http://schemas.openxmlformats.org/drawingml/2006/main">
+              <a:graphicData uri="http://schemas.openxmlformats.org/drawingml/2006/picture">
+                <pic:pic xmlns:pic="http://schemas.openxmlformats.org/drawingml/2006/picture">
+                  <pic:nvPicPr>
+                    <pic:cNvPr id="0" name="Picture 16"/>
+                    <pic:cNvPicPr>
+                      <a:picLocks noChangeAspect="1" noChangeArrowheads="1"/>
+                    </pic:cNvPicPr>
+                  </pic:nvPicPr>
+                  <pic:blipFill>
+                    <a:blip r:embed="rId12" cstate="print"/>
+                    <a:srcRect/>
+                    <a:stretch>
+                      <a:fillRect/>
+                    </a:stretch>
+                  </pic:blipFill>
+                  <pic:spPr bwMode="auto">
+                    <a:xfrm>
+                      <a:off x="0" y="0"/>
+                      <a:ext cx="254635" cy="246380"/>
+                    </a:xfrm>
+                    <a:prstGeom prst="rect">
+                      <a:avLst/>
+                    </a:prstGeom>
+                    <a:noFill/>
+                    <a:ln w="9525">
+                      <a:noFill/>
+                      <a:miter lim="800000"/>
+                      <a:headEnd/>
+                      <a:tailEnd/>
+                    </a:ln>
+                  </pic:spPr>
+                </pic:pic>
+              </a:graphicData>
+            </a:graphic>
+          </wp:inline>
+        </w:drawing>
+      </w:r>
+      <w:r>
+        <w:rPr>
+          <w:rStyle w:val="af0"/>
+          <w:rFonts w:hint="cs"/>
+          <w:sz w:val="22"/>
+          <w:szCs w:val="22"/>
+          <w:rtl/>
+        </w:rPr>
+        <w:t>איך מוצאים מוצרים תחליפיים</w:t>
+      </w:r>
+      <w:r>
+        <w:rPr>
+          <w:rStyle w:val="af0"/>
+          <w:rFonts w:hint="cs"/>
+          <w:sz w:val="22"/>
+          <w:szCs w:val="22"/>
+          <w:rtl/>
+        </w:rPr>
+        <w:t xml:space="preserve"> </w:t>
+      </w:r>
+    </w:p>
+    <w:p>
+      <w:pPr>
+        <w:pStyle w:val="af1"/>
+        <w:jc w:val="left"/>
+        <w:rPr>
+          <w:rStyle w:val="af0"/>
+          <w:sz w:val="22"/>
+          <w:szCs w:val="22"/>
+          <w:rtl/>
+        </w:rPr>
+      </w:pPr>
+      <w:r>
+        <w:rPr>
+          <w:rFonts w:hint="cs"/>
+          <w:noProof/>
+          <w:rtl/>
+        </w:rPr>
+        <w:drawing>
+          <wp:inline distT="0" distB="0" distL="0" distR="0" wp14:anchorId="3354D36C" wp14:editId="583FB086">
+            <wp:extent cx="254635" cy="246380"/>
+            <wp:effectExtent l="19050" t="0" r="0" b="0"/>
+            <wp:docPr id="7" name="Picture 16"/>
+            <wp:cNvGraphicFramePr>
+              <a:graphicFrameLocks xmlns:a="http://schemas.openxmlformats.org/drawingml/2006/main" noChangeAspect="1"/>
+            </wp:cNvGraphicFramePr>
+            <a:graphic xmlns:a="http://schemas.openxmlformats.org/drawingml/2006/main">
+              <a:graphicData uri="http://schemas.openxmlformats.org/drawingml/2006/picture">
+                <pic:pic xmlns:pic="http://schemas.openxmlformats.org/drawingml/2006/picture">
+                  <pic:nvPicPr>
+                    <pic:cNvPr id="0" name="Picture 16"/>
+                    <pic:cNvPicPr>
+                      <a:picLocks noChangeAspect="1" noChangeArrowheads="1"/>
+                    </pic:cNvPicPr>
+                  </pic:nvPicPr>
+                  <pic:blipFill>
+                    <a:blip r:embed="rId12" cstate="print"/>
+                    <a:srcRect/>
+                    <a:stretch>
+                      <a:fillRect/>
+                    </a:stretch>
+                  </pic:blipFill>
+                  <pic:spPr bwMode="auto">
+                    <a:xfrm>
+                      <a:off x="0" y="0"/>
+                      <a:ext cx="254635" cy="246380"/>
+                    </a:xfrm>
+                    <a:prstGeom prst="rect">
+                      <a:avLst/>
+                    </a:prstGeom>
+                    <a:noFill/>
+                    <a:ln w="9525">
+                      <a:noFill/>
+                      <a:miter lim="800000"/>
+                      <a:headEnd/>
+                      <a:tailEnd/>
+                    </a:ln>
+                  </pic:spPr>
+                </pic:pic>
+              </a:graphicData>
+            </a:graphic>
+          </wp:inline>
+        </w:drawing>
+      </w:r>
+      <w:r>
+        <w:rPr>
+          <w:rStyle w:val="af0"/>
+          <w:rFonts w:hint="cs"/>
+          <w:sz w:val="22"/>
+          <w:szCs w:val="22"/>
+          <w:rtl/>
+        </w:rPr>
+        <w:t>איך מתבצע החיפוש</w:t>
+      </w:r>
+    </w:p>
+    <w:p>
+      <w:pPr>
+        <w:jc w:val="left"/>
+        <w:rPr>
+          <w:rFonts w:hint="cs"/>
+          <w:rtl/>
+        </w:rPr>
+      </w:pPr>
+    </w:p>
+    <w:p>
+      <w:pPr>
+        <w:jc w:val="left"/>
+        <w:rPr>
+          <w:rFonts w:hint="cs"/>
+          <w:rtl/>
+        </w:rPr>
+      </w:pPr>
     </w:p>
     <w:p>
       <w:pPr>
@@ -8867,7 +8812,7 @@
           <w:rtl/>
         </w:rPr>
       </w:pPr>
-      <w:bookmarkStart w:id="31" w:name="_Toc370413143"/>
+      <w:bookmarkStart w:id="33" w:name="_Toc370413143"/>
       <w:r>
         <w:rPr>
           <w:noProof/>
@@ -8929,8 +8874,8 @@
         </w:rPr>
         <w:t>User Requirements Definition / Backlog</w:t>
       </w:r>
-      <w:bookmarkEnd w:id="30"/>
       <w:bookmarkEnd w:id="31"/>
+      <w:bookmarkEnd w:id="33"/>
     </w:p>
     <w:p>
       <w:pPr>
@@ -9869,6 +9814,179 @@
     </w:sectPr>
   </w:body>
 </w:document>
+</file>
+
+<file path=word/comments.xml><?xml version="1.0" encoding="utf-8"?>
+<w:comments xmlns:wpc="http://schemas.microsoft.com/office/word/2010/wordprocessingCanvas" xmlns:mc="http://schemas.openxmlformats.org/markup-compatibility/2006" xmlns:o="urn:schemas-microsoft-com:office:office" xmlns:r="http://schemas.openxmlformats.org/officeDocument/2006/relationships" xmlns:m="http://schemas.openxmlformats.org/officeDocument/2006/math" xmlns:v="urn:schemas-microsoft-com:vml" xmlns:wp14="http://schemas.microsoft.com/office/word/2010/wordprocessingDrawing" xmlns:wp="http://schemas.openxmlformats.org/drawingml/2006/wordprocessingDrawing" xmlns:w10="urn:schemas-microsoft-com:office:word" xmlns:w="http://schemas.openxmlformats.org/wordprocessingml/2006/main" xmlns:w14="http://schemas.microsoft.com/office/word/2010/wordml" xmlns:wpg="http://schemas.microsoft.com/office/word/2010/wordprocessingGroup" xmlns:wpi="http://schemas.microsoft.com/office/word/2010/wordprocessingInk" xmlns:wne="http://schemas.microsoft.com/office/word/2006/wordml" xmlns:wps="http://schemas.microsoft.com/office/word/2010/wordprocessingShape" mc:Ignorable="w14 wp14">
+  <w:comment w:id="7" w:author="Shahar" w:date="2013-11-08T13:28:00Z" w:initials="S">
+    <w:p>
+      <w:pPr>
+        <w:pStyle w:val="af1"/>
+        <w:rPr>
+          <w:rtl/>
+        </w:rPr>
+      </w:pPr>
+      <w:r>
+        <w:rPr>
+          <w:rStyle w:val="af0"/>
+        </w:rPr>
+        <w:annotationRef/>
+      </w:r>
+      <w:r>
+        <w:rPr>
+          <w:rFonts w:hint="cs"/>
+          <w:rtl/>
+        </w:rPr>
+        <w:t>זאת המטרה היחידה של הפרויקט</w:t>
+      </w:r>
+    </w:p>
+    <w:p>
+      <w:pPr>
+        <w:pStyle w:val="af1"/>
+        <w:rPr>
+          <w:rtl/>
+        </w:rPr>
+      </w:pPr>
+      <w:r>
+        <w:rPr>
+          <w:rFonts w:hint="cs"/>
+          <w:rtl/>
+        </w:rPr>
+        <w:t>כל השאר זה מטרות של יחסי ציבור. זה אמנם חשוב, אבל לא במסגרת הזו</w:t>
+      </w:r>
+    </w:p>
+    <w:p>
+      <w:pPr>
+        <w:pStyle w:val="af1"/>
+        <w:rPr>
+          <w:rFonts w:hint="cs"/>
+          <w:rtl/>
+        </w:rPr>
+      </w:pPr>
+      <w:r>
+        <w:rPr>
+          <w:rFonts w:hint="cs"/>
+          <w:rtl/>
+        </w:rPr>
+        <w:t>2-</w:t>
+      </w:r>
+    </w:p>
+    <w:p>
+      <w:pPr>
+        <w:pStyle w:val="af1"/>
+        <w:rPr>
+          <w:rFonts w:hint="cs"/>
+          <w:rtl/>
+        </w:rPr>
+      </w:pPr>
+    </w:p>
+    <w:p>
+      <w:pPr>
+        <w:pStyle w:val="af1"/>
+      </w:pPr>
+      <w:r>
+        <w:rPr>
+          <w:rFonts w:hint="cs"/>
+          <w:rtl/>
+        </w:rPr>
+        <w:t>תוקן, הורדתי את הרשימה הנוספת</w:t>
+      </w:r>
+    </w:p>
+  </w:comment>
+  <w:comment w:id="32" w:author="Shahar" w:date="2013-11-08T13:28:00Z" w:initials="S">
+    <w:p>
+      <w:pPr>
+        <w:pStyle w:val="af1"/>
+        <w:rPr>
+          <w:rStyle w:val="af0"/>
+          <w:rtl/>
+        </w:rPr>
+      </w:pPr>
+      <w:r>
+        <w:rPr>
+          <w:rStyle w:val="af0"/>
+        </w:rPr>
+        <w:annotationRef/>
+      </w:r>
+      <w:r>
+        <w:rPr>
+          <w:rStyle w:val="af0"/>
+          <w:rFonts w:hint="cs"/>
+          <w:rtl/>
+        </w:rPr>
+        <w:t>איך מוצאים מוצרים תחליפיים</w:t>
+      </w:r>
+    </w:p>
+    <w:p>
+      <w:pPr>
+        <w:pStyle w:val="af1"/>
+        <w:rPr>
+          <w:rStyle w:val="af0"/>
+          <w:rtl/>
+        </w:rPr>
+      </w:pPr>
+      <w:r>
+        <w:rPr>
+          <w:rStyle w:val="af0"/>
+          <w:rFonts w:hint="cs"/>
+          <w:rtl/>
+        </w:rPr>
+        <w:t>איך מתבצע החיפוש</w:t>
+      </w:r>
+    </w:p>
+    <w:p>
+      <w:pPr>
+        <w:pStyle w:val="af1"/>
+        <w:rPr>
+          <w:rFonts w:hint="cs"/>
+          <w:rtl/>
+        </w:rPr>
+      </w:pPr>
+      <w:r>
+        <w:rPr>
+          <w:rStyle w:val="af0"/>
+          <w:rFonts w:hint="cs"/>
+          <w:rtl/>
+        </w:rPr>
+        <w:t>5-</w:t>
+      </w:r>
+    </w:p>
+    <w:p>
+      <w:pPr>
+        <w:pStyle w:val="af1"/>
+        <w:rPr>
+          <w:rFonts w:hint="cs"/>
+          <w:rtl/>
+        </w:rPr>
+      </w:pPr>
+    </w:p>
+    <w:p>
+      <w:pPr>
+        <w:pStyle w:val="af1"/>
+      </w:pPr>
+      <w:r>
+        <w:rPr>
+          <w:rFonts w:hint="cs"/>
+          <w:rtl/>
+        </w:rPr>
+        <w:t xml:space="preserve">תוקן </w:t>
+      </w:r>
+      <w:r>
+        <w:rPr>
+          <w:rtl/>
+        </w:rPr>
+        <w:t>–</w:t>
+      </w:r>
+      <w:r>
+        <w:rPr>
+          <w:rFonts w:hint="cs"/>
+          <w:rtl/>
+        </w:rPr>
+        <w:t xml:space="preserve"> הוספתי את הדרישות הנוספות</w:t>
+      </w:r>
+    </w:p>
+  </w:comment>
+</w:comments>
 </file>
 
 <file path=word/endnotes.xml><?xml version="1.0" encoding="utf-8"?>
@@ -9936,7 +10054,7 @@
             <w:rtl/>
             <w:lang w:val="he-IL"/>
           </w:rPr>
-          <w:t>6</w:t>
+          <w:t>1</w:t>
         </w:r>
         <w:r>
           <w:fldChar w:fldCharType="end"/>
@@ -12283,6 +12401,65 @@
       </w:tcPr>
     </w:tblStylePr>
   </w:style>
+  <w:style w:type="character" w:styleId="af0">
+    <w:name w:val="annotation reference"/>
+    <w:basedOn w:val="a0"/>
+    <w:uiPriority w:val="99"/>
+    <w:semiHidden/>
+    <w:unhideWhenUsed/>
+    <w:rsid w:val="003F1BDA"/>
+    <w:rPr>
+      <w:sz w:val="16"/>
+      <w:szCs w:val="16"/>
+    </w:rPr>
+  </w:style>
+  <w:style w:type="paragraph" w:styleId="af1">
+    <w:name w:val="annotation text"/>
+    <w:basedOn w:val="a"/>
+    <w:link w:val="af2"/>
+    <w:uiPriority w:val="99"/>
+    <w:semiHidden/>
+    <w:unhideWhenUsed/>
+    <w:rsid w:val="003F1BDA"/>
+    <w:rPr>
+      <w:sz w:val="20"/>
+      <w:szCs w:val="20"/>
+    </w:rPr>
+  </w:style>
+  <w:style w:type="character" w:customStyle="1" w:styleId="af2">
+    <w:name w:val="טקסט הערה תו"/>
+    <w:basedOn w:val="a0"/>
+    <w:link w:val="af1"/>
+    <w:uiPriority w:val="99"/>
+    <w:semiHidden/>
+    <w:rsid w:val="003F1BDA"/>
+  </w:style>
+  <w:style w:type="paragraph" w:styleId="af3">
+    <w:name w:val="annotation subject"/>
+    <w:basedOn w:val="af1"/>
+    <w:next w:val="af1"/>
+    <w:link w:val="af4"/>
+    <w:uiPriority w:val="99"/>
+    <w:semiHidden/>
+    <w:unhideWhenUsed/>
+    <w:rsid w:val="003F1BDA"/>
+    <w:rPr>
+      <w:b/>
+      <w:bCs/>
+    </w:rPr>
+  </w:style>
+  <w:style w:type="character" w:customStyle="1" w:styleId="af4">
+    <w:name w:val="נושא הערה תו"/>
+    <w:basedOn w:val="af2"/>
+    <w:link w:val="af3"/>
+    <w:uiPriority w:val="99"/>
+    <w:semiHidden/>
+    <w:rsid w:val="003F1BDA"/>
+    <w:rPr>
+      <w:b/>
+      <w:bCs/>
+    </w:rPr>
+  </w:style>
 </w:styles>
 </file>
 
@@ -12923,6 +13100,65 @@
       </w:tcPr>
     </w:tblStylePr>
   </w:style>
+  <w:style w:type="character" w:styleId="af0">
+    <w:name w:val="annotation reference"/>
+    <w:basedOn w:val="a0"/>
+    <w:uiPriority w:val="99"/>
+    <w:semiHidden/>
+    <w:unhideWhenUsed/>
+    <w:rsid w:val="003F1BDA"/>
+    <w:rPr>
+      <w:sz w:val="16"/>
+      <w:szCs w:val="16"/>
+    </w:rPr>
+  </w:style>
+  <w:style w:type="paragraph" w:styleId="af1">
+    <w:name w:val="annotation text"/>
+    <w:basedOn w:val="a"/>
+    <w:link w:val="af2"/>
+    <w:uiPriority w:val="99"/>
+    <w:semiHidden/>
+    <w:unhideWhenUsed/>
+    <w:rsid w:val="003F1BDA"/>
+    <w:rPr>
+      <w:sz w:val="20"/>
+      <w:szCs w:val="20"/>
+    </w:rPr>
+  </w:style>
+  <w:style w:type="character" w:customStyle="1" w:styleId="af2">
+    <w:name w:val="טקסט הערה תו"/>
+    <w:basedOn w:val="a0"/>
+    <w:link w:val="af1"/>
+    <w:uiPriority w:val="99"/>
+    <w:semiHidden/>
+    <w:rsid w:val="003F1BDA"/>
+  </w:style>
+  <w:style w:type="paragraph" w:styleId="af3">
+    <w:name w:val="annotation subject"/>
+    <w:basedOn w:val="af1"/>
+    <w:next w:val="af1"/>
+    <w:link w:val="af4"/>
+    <w:uiPriority w:val="99"/>
+    <w:semiHidden/>
+    <w:unhideWhenUsed/>
+    <w:rsid w:val="003F1BDA"/>
+    <w:rPr>
+      <w:b/>
+      <w:bCs/>
+    </w:rPr>
+  </w:style>
+  <w:style w:type="character" w:customStyle="1" w:styleId="af4">
+    <w:name w:val="נושא הערה תו"/>
+    <w:basedOn w:val="af2"/>
+    <w:link w:val="af3"/>
+    <w:uiPriority w:val="99"/>
+    <w:semiHidden/>
+    <w:rsid w:val="003F1BDA"/>
+    <w:rPr>
+      <w:b/>
+      <w:bCs/>
+    </w:rPr>
+  </w:style>
 </w:styles>
 </file>
 

</xml_diff>